<commit_message>
Modified BD + Readme + Removed Picture in Resume
</commit_message>
<xml_diff>
--- a/ResumeTPI.docx
+++ b/ResumeTPI.docx
@@ -1,73 +1,14 @@
 
 <file path=word/document.xml><?xml version="1.0" encoding="utf-8"?>
-<w:document xmlns:wpc="http://schemas.microsoft.com/office/word/2010/wordprocessingCanvas" xmlns:cx="http://schemas.microsoft.com/office/drawing/2014/chartex" xmlns:cx1="http://schemas.microsoft.com/office/drawing/2015/9/8/chartex" xmlns:cx2="http://schemas.microsoft.com/office/drawing/2015/10/21/chartex" xmlns:cx3="http://schemas.microsoft.com/office/drawing/2016/5/9/chartex" xmlns:cx4="http://schemas.microsoft.com/office/drawing/2016/5/10/chartex" xmlns:cx5="http://schemas.microsoft.com/office/drawing/2016/5/11/chartex" xmlns:cx6="http://schemas.microsoft.com/office/drawing/2016/5/12/chartex" xmlns:cx7="http://schemas.microsoft.com/office/drawing/2016/5/13/chartex" xmlns:cx8="http://schemas.microsoft.com/office/drawing/2016/5/14/chartex" xmlns:mc="http://schemas.openxmlformats.org/markup-compatibility/2006" xmlns:aink="http://schemas.microsoft.com/office/drawing/2016/ink" xmlns:am3d="http://schemas.microsoft.com/office/drawing/2017/model3d" xmlns:o="urn:schemas-microsoft-com:office:office" xmlns:r="http://schemas.openxmlformats.org/officeDocument/2006/relationships" xmlns:m="http://schemas.openxmlformats.org/officeDocument/2006/math" xmlns:v="urn:schemas-microsoft-com:vml" xmlns:wp14="http://schemas.microsoft.com/office/word/2010/wordprocessingDrawing" xmlns:wp="http://schemas.openxmlformats.org/drawingml/2006/wordprocessingDrawing" xmlns:w10="urn:schemas-microsoft-com:office:word" xmlns:w="http://schemas.openxmlformats.org/wordprocessingml/2006/main" xmlns:w14="http://schemas.microsoft.com/office/word/2010/wordml" xmlns:w15="http://schemas.microsoft.com/office/word/2012/wordml" xmlns:w16cid="http://schemas.microsoft.com/office/word/2016/wordml/cid" xmlns:w16se="http://schemas.microsoft.com/office/word/2015/wordml/symex" xmlns:wpg="http://schemas.microsoft.com/office/word/2010/wordprocessingGroup" xmlns:wpi="http://schemas.microsoft.com/office/word/2010/wordprocessingInk" xmlns:wne="http://schemas.microsoft.com/office/word/2006/wordml" xmlns:wps="http://schemas.microsoft.com/office/word/2010/wordprocessingShape" mc:Ignorable="w14 w15 w16se w16cid wp14">
+<w:document xmlns:wpc="http://schemas.microsoft.com/office/word/2010/wordprocessingCanvas" xmlns:cx="http://schemas.microsoft.com/office/drawing/2014/chartex" xmlns:cx1="http://schemas.microsoft.com/office/drawing/2015/9/8/chartex" xmlns:mc="http://schemas.openxmlformats.org/markup-compatibility/2006" xmlns:o="urn:schemas-microsoft-com:office:office" xmlns:r="http://schemas.openxmlformats.org/officeDocument/2006/relationships" xmlns:m="http://schemas.openxmlformats.org/officeDocument/2006/math" xmlns:v="urn:schemas-microsoft-com:vml" xmlns:wp14="http://schemas.microsoft.com/office/word/2010/wordprocessingDrawing" xmlns:wp="http://schemas.openxmlformats.org/drawingml/2006/wordprocessingDrawing" xmlns:w10="urn:schemas-microsoft-com:office:word" xmlns:w="http://schemas.openxmlformats.org/wordprocessingml/2006/main" xmlns:w14="http://schemas.microsoft.com/office/word/2010/wordml" xmlns:w15="http://schemas.microsoft.com/office/word/2012/wordml" xmlns:w16se="http://schemas.microsoft.com/office/word/2015/wordml/symex" xmlns:wpg="http://schemas.microsoft.com/office/word/2010/wordprocessingGroup" xmlns:wpi="http://schemas.microsoft.com/office/word/2010/wordprocessingInk" xmlns:wne="http://schemas.microsoft.com/office/word/2006/wordml" xmlns:wps="http://schemas.microsoft.com/office/word/2010/wordprocessingShape" mc:Ignorable="w14 w15 w16se wp14">
   <w:body>
     <w:p>
       <w:pPr>
         <w:pStyle w:val="Titre1"/>
         <w:jc w:val="center"/>
       </w:pPr>
-      <w:r>
-        <w:rPr>
-          <w:noProof/>
-        </w:rPr>
-        <w:drawing>
-          <wp:anchor distT="0" distB="0" distL="114300" distR="114300" simplePos="0" relativeHeight="251658240" behindDoc="1" locked="0" layoutInCell="1" allowOverlap="1" wp14:anchorId="4BEEB206" wp14:editId="610B6FA5">
-            <wp:simplePos x="0" y="0"/>
-            <wp:positionH relativeFrom="column">
-              <wp:posOffset>4696900</wp:posOffset>
-            </wp:positionH>
-            <wp:positionV relativeFrom="paragraph">
-              <wp:posOffset>-789867</wp:posOffset>
-            </wp:positionV>
-            <wp:extent cx="1469390" cy="1469390"/>
-            <wp:effectExtent l="0" t="0" r="0" b="0"/>
-            <wp:wrapNone/>
-            <wp:docPr id="2" name="Image 2"/>
-            <wp:cNvGraphicFramePr>
-              <a:graphicFrameLocks xmlns:a="http://schemas.openxmlformats.org/drawingml/2006/main" noChangeAspect="1"/>
-            </wp:cNvGraphicFramePr>
-            <a:graphic xmlns:a="http://schemas.openxmlformats.org/drawingml/2006/main">
-              <a:graphicData uri="http://schemas.openxmlformats.org/drawingml/2006/picture">
-                <pic:pic xmlns:pic="http://schemas.openxmlformats.org/drawingml/2006/picture">
-                  <pic:nvPicPr>
-                    <pic:cNvPr id="0" name="Picture 1"/>
-                    <pic:cNvPicPr>
-                      <a:picLocks noChangeAspect="1" noChangeArrowheads="1"/>
-                    </pic:cNvPicPr>
-                  </pic:nvPicPr>
-                  <pic:blipFill>
-                    <a:blip r:embed="rId7" cstate="print">
-                      <a:extLst>
-                        <a:ext uri="{28A0092B-C50C-407E-A947-70E740481C1C}">
-                          <a14:useLocalDpi xmlns:a14="http://schemas.microsoft.com/office/drawing/2010/main" val="0"/>
-                        </a:ext>
-                      </a:extLst>
-                    </a:blip>
-                    <a:srcRect/>
-                    <a:stretch>
-                      <a:fillRect/>
-                    </a:stretch>
-                  </pic:blipFill>
-                  <pic:spPr bwMode="auto">
-                    <a:xfrm>
-                      <a:off x="0" y="0"/>
-                      <a:ext cx="1469390" cy="1469390"/>
-                    </a:xfrm>
-                    <a:prstGeom prst="rect">
-                      <a:avLst/>
-                    </a:prstGeom>
-                    <a:noFill/>
-                    <a:ln>
-                      <a:noFill/>
-                    </a:ln>
-                  </pic:spPr>
-                </pic:pic>
-              </a:graphicData>
-            </a:graphic>
-          </wp:anchor>
-        </w:drawing>
-      </w:r>
+      <w:bookmarkStart w:id="0" w:name="_GoBack"/>
+      <w:bookmarkEnd w:id="0"/>
       <w:r>
         <w:t>Résumé du rapport de TPI</w:t>
       </w:r>
@@ -76,55 +17,6 @@
       <w:pPr>
         <w:jc w:val="center"/>
       </w:pPr>
-      <w:r>
-        <w:rPr>
-          <w:noProof/>
-        </w:rPr>
-        <w:drawing>
-          <wp:inline distT="0" distB="0" distL="0" distR="0" wp14:anchorId="1AF76111" wp14:editId="65654DE9">
-            <wp:extent cx="2922909" cy="301248"/>
-            <wp:effectExtent l="0" t="0" r="0" b="3810"/>
-            <wp:docPr id="1" name="Graphique 1"/>
-            <wp:cNvGraphicFramePr>
-              <a:graphicFrameLocks xmlns:a="http://schemas.openxmlformats.org/drawingml/2006/main" noChangeAspect="1"/>
-            </wp:cNvGraphicFramePr>
-            <a:graphic xmlns:a="http://schemas.openxmlformats.org/drawingml/2006/main">
-              <a:graphicData uri="http://schemas.openxmlformats.org/drawingml/2006/picture">
-                <pic:pic xmlns:pic="http://schemas.openxmlformats.org/drawingml/2006/picture">
-                  <pic:nvPicPr>
-                    <pic:cNvPr id="1" name="TalesOfTheTavern (1).svg"/>
-                    <pic:cNvPicPr/>
-                  </pic:nvPicPr>
-                  <pic:blipFill>
-                    <a:blip r:embed="rId8" cstate="print">
-                      <a:extLst>
-                        <a:ext uri="{28A0092B-C50C-407E-A947-70E740481C1C}">
-                          <a14:useLocalDpi xmlns:a14="http://schemas.microsoft.com/office/drawing/2010/main" val="0"/>
-                        </a:ext>
-                        <a:ext uri="{96DAC541-7B7A-43D3-8B79-37D633B846F1}">
-                          <asvg:svgBlip xmlns:asvg="http://schemas.microsoft.com/office/drawing/2016/SVG/main" r:embed="rId9"/>
-                        </a:ext>
-                      </a:extLst>
-                    </a:blip>
-                    <a:stretch>
-                      <a:fillRect/>
-                    </a:stretch>
-                  </pic:blipFill>
-                  <pic:spPr>
-                    <a:xfrm>
-                      <a:off x="0" y="0"/>
-                      <a:ext cx="3149466" cy="324598"/>
-                    </a:xfrm>
-                    <a:prstGeom prst="rect">
-                      <a:avLst/>
-                    </a:prstGeom>
-                  </pic:spPr>
-                </pic:pic>
-              </a:graphicData>
-            </a:graphic>
-          </wp:inline>
-        </w:drawing>
-      </w:r>
     </w:p>
     <w:p>
       <w:pPr>
@@ -135,7 +27,6 @@
           <w:sz w:val="36"/>
         </w:rPr>
       </w:pPr>
-      <w:proofErr w:type="gramStart"/>
       <w:r>
         <w:rPr>
           <w:b/>
@@ -150,7 +41,6 @@
         </w:rPr>
         <w:t>s</w:t>
       </w:r>
-      <w:proofErr w:type="gramEnd"/>
       <w:r>
         <w:rPr>
           <w:b/>
@@ -421,8 +311,6 @@
       <w:r>
         <w:t>Chaque</w:t>
       </w:r>
-      <w:bookmarkStart w:id="0" w:name="_GoBack"/>
-      <w:bookmarkEnd w:id="0"/>
       <w:r>
         <w:t xml:space="preserve"> </w:t>
       </w:r>
@@ -630,8 +518,8 @@
       </w:r>
     </w:p>
     <w:sectPr>
-      <w:headerReference w:type="default" r:id="rId10"/>
-      <w:footerReference w:type="default" r:id="rId11"/>
+      <w:headerReference w:type="default" r:id="rId7"/>
+      <w:footerReference w:type="default" r:id="rId8"/>
       <w:pgSz w:w="11906" w:h="16838"/>
       <w:pgMar w:top="1417" w:right="1417" w:bottom="1417" w:left="1417" w:header="708" w:footer="708" w:gutter="0"/>
       <w:cols w:space="708"/>
@@ -642,7 +530,7 @@
 </file>
 
 <file path=word/endnotes.xml><?xml version="1.0" encoding="utf-8"?>
-<w:endnotes xmlns:wpc="http://schemas.microsoft.com/office/word/2010/wordprocessingCanvas" xmlns:cx="http://schemas.microsoft.com/office/drawing/2014/chartex" xmlns:cx1="http://schemas.microsoft.com/office/drawing/2015/9/8/chartex" xmlns:cx2="http://schemas.microsoft.com/office/drawing/2015/10/21/chartex" xmlns:cx3="http://schemas.microsoft.com/office/drawing/2016/5/9/chartex" xmlns:cx4="http://schemas.microsoft.com/office/drawing/2016/5/10/chartex" xmlns:cx5="http://schemas.microsoft.com/office/drawing/2016/5/11/chartex" xmlns:cx6="http://schemas.microsoft.com/office/drawing/2016/5/12/chartex" xmlns:cx7="http://schemas.microsoft.com/office/drawing/2016/5/13/chartex" xmlns:cx8="http://schemas.microsoft.com/office/drawing/2016/5/14/chartex" xmlns:mc="http://schemas.openxmlformats.org/markup-compatibility/2006" xmlns:aink="http://schemas.microsoft.com/office/drawing/2016/ink" xmlns:am3d="http://schemas.microsoft.com/office/drawing/2017/model3d" xmlns:o="urn:schemas-microsoft-com:office:office" xmlns:r="http://schemas.openxmlformats.org/officeDocument/2006/relationships" xmlns:m="http://schemas.openxmlformats.org/officeDocument/2006/math" xmlns:v="urn:schemas-microsoft-com:vml" xmlns:wp14="http://schemas.microsoft.com/office/word/2010/wordprocessingDrawing" xmlns:wp="http://schemas.openxmlformats.org/drawingml/2006/wordprocessingDrawing" xmlns:w10="urn:schemas-microsoft-com:office:word" xmlns:w="http://schemas.openxmlformats.org/wordprocessingml/2006/main" xmlns:w14="http://schemas.microsoft.com/office/word/2010/wordml" xmlns:w15="http://schemas.microsoft.com/office/word/2012/wordml" xmlns:w16cid="http://schemas.microsoft.com/office/word/2016/wordml/cid" xmlns:w16se="http://schemas.microsoft.com/office/word/2015/wordml/symex" xmlns:wpg="http://schemas.microsoft.com/office/word/2010/wordprocessingGroup" xmlns:wpi="http://schemas.microsoft.com/office/word/2010/wordprocessingInk" xmlns:wne="http://schemas.microsoft.com/office/word/2006/wordml" xmlns:wps="http://schemas.microsoft.com/office/word/2010/wordprocessingShape" mc:Ignorable="w14 w15 w16se w16cid wp14">
+<w:endnotes xmlns:wpc="http://schemas.microsoft.com/office/word/2010/wordprocessingCanvas" xmlns:cx="http://schemas.microsoft.com/office/drawing/2014/chartex" xmlns:cx1="http://schemas.microsoft.com/office/drawing/2015/9/8/chartex" xmlns:mc="http://schemas.openxmlformats.org/markup-compatibility/2006" xmlns:o="urn:schemas-microsoft-com:office:office" xmlns:r="http://schemas.openxmlformats.org/officeDocument/2006/relationships" xmlns:m="http://schemas.openxmlformats.org/officeDocument/2006/math" xmlns:v="urn:schemas-microsoft-com:vml" xmlns:wp14="http://schemas.microsoft.com/office/word/2010/wordprocessingDrawing" xmlns:wp="http://schemas.openxmlformats.org/drawingml/2006/wordprocessingDrawing" xmlns:w10="urn:schemas-microsoft-com:office:word" xmlns:w="http://schemas.openxmlformats.org/wordprocessingml/2006/main" xmlns:w14="http://schemas.microsoft.com/office/word/2010/wordml" xmlns:w15="http://schemas.microsoft.com/office/word/2012/wordml" xmlns:w16se="http://schemas.microsoft.com/office/word/2015/wordml/symex" xmlns:wpg="http://schemas.microsoft.com/office/word/2010/wordprocessingGroup" xmlns:wpi="http://schemas.microsoft.com/office/word/2010/wordprocessingInk" xmlns:wne="http://schemas.microsoft.com/office/word/2006/wordml" xmlns:wps="http://schemas.microsoft.com/office/word/2010/wordprocessingShape" mc:Ignorable="w14 w15 w16se wp14">
   <w:endnote w:type="separator" w:id="-1">
     <w:p>
       <w:pPr>
@@ -667,7 +555,7 @@
 </file>
 
 <file path=word/footer1.xml><?xml version="1.0" encoding="utf-8"?>
-<w:ftr xmlns:wpc="http://schemas.microsoft.com/office/word/2010/wordprocessingCanvas" xmlns:cx="http://schemas.microsoft.com/office/drawing/2014/chartex" xmlns:cx1="http://schemas.microsoft.com/office/drawing/2015/9/8/chartex" xmlns:cx2="http://schemas.microsoft.com/office/drawing/2015/10/21/chartex" xmlns:cx3="http://schemas.microsoft.com/office/drawing/2016/5/9/chartex" xmlns:cx4="http://schemas.microsoft.com/office/drawing/2016/5/10/chartex" xmlns:cx5="http://schemas.microsoft.com/office/drawing/2016/5/11/chartex" xmlns:cx6="http://schemas.microsoft.com/office/drawing/2016/5/12/chartex" xmlns:cx7="http://schemas.microsoft.com/office/drawing/2016/5/13/chartex" xmlns:cx8="http://schemas.microsoft.com/office/drawing/2016/5/14/chartex" xmlns:mc="http://schemas.openxmlformats.org/markup-compatibility/2006" xmlns:aink="http://schemas.microsoft.com/office/drawing/2016/ink" xmlns:am3d="http://schemas.microsoft.com/office/drawing/2017/model3d" xmlns:o="urn:schemas-microsoft-com:office:office" xmlns:r="http://schemas.openxmlformats.org/officeDocument/2006/relationships" xmlns:m="http://schemas.openxmlformats.org/officeDocument/2006/math" xmlns:v="urn:schemas-microsoft-com:vml" xmlns:wp14="http://schemas.microsoft.com/office/word/2010/wordprocessingDrawing" xmlns:wp="http://schemas.openxmlformats.org/drawingml/2006/wordprocessingDrawing" xmlns:w10="urn:schemas-microsoft-com:office:word" xmlns:w="http://schemas.openxmlformats.org/wordprocessingml/2006/main" xmlns:w14="http://schemas.microsoft.com/office/word/2010/wordml" xmlns:w15="http://schemas.microsoft.com/office/word/2012/wordml" xmlns:w16cid="http://schemas.microsoft.com/office/word/2016/wordml/cid" xmlns:w16se="http://schemas.microsoft.com/office/word/2015/wordml/symex" xmlns:wpg="http://schemas.microsoft.com/office/word/2010/wordprocessingGroup" xmlns:wpi="http://schemas.microsoft.com/office/word/2010/wordprocessingInk" xmlns:wne="http://schemas.microsoft.com/office/word/2006/wordml" xmlns:wps="http://schemas.microsoft.com/office/word/2010/wordprocessingShape" mc:Ignorable="w14 w15 w16se w16cid wp14">
+<w:ftr xmlns:wpc="http://schemas.microsoft.com/office/word/2010/wordprocessingCanvas" xmlns:cx="http://schemas.microsoft.com/office/drawing/2014/chartex" xmlns:cx1="http://schemas.microsoft.com/office/drawing/2015/9/8/chartex" xmlns:mc="http://schemas.openxmlformats.org/markup-compatibility/2006" xmlns:o="urn:schemas-microsoft-com:office:office" xmlns:r="http://schemas.openxmlformats.org/officeDocument/2006/relationships" xmlns:m="http://schemas.openxmlformats.org/officeDocument/2006/math" xmlns:v="urn:schemas-microsoft-com:vml" xmlns:wp14="http://schemas.microsoft.com/office/word/2010/wordprocessingDrawing" xmlns:wp="http://schemas.openxmlformats.org/drawingml/2006/wordprocessingDrawing" xmlns:w10="urn:schemas-microsoft-com:office:word" xmlns:w="http://schemas.openxmlformats.org/wordprocessingml/2006/main" xmlns:w14="http://schemas.microsoft.com/office/word/2010/wordml" xmlns:w15="http://schemas.microsoft.com/office/word/2012/wordml" xmlns:w16se="http://schemas.microsoft.com/office/word/2015/wordml/symex" xmlns:wpg="http://schemas.microsoft.com/office/word/2010/wordprocessingGroup" xmlns:wpi="http://schemas.microsoft.com/office/word/2010/wordprocessingInk" xmlns:wne="http://schemas.microsoft.com/office/word/2006/wordml" xmlns:wps="http://schemas.microsoft.com/office/word/2010/wordprocessingShape" mc:Ignorable="w14 w15 w16se wp14">
   <w:p>
     <w:pPr>
       <w:pStyle w:val="Pieddepage"/>
@@ -698,7 +586,7 @@
 </file>
 
 <file path=word/footnotes.xml><?xml version="1.0" encoding="utf-8"?>
-<w:footnotes xmlns:wpc="http://schemas.microsoft.com/office/word/2010/wordprocessingCanvas" xmlns:cx="http://schemas.microsoft.com/office/drawing/2014/chartex" xmlns:cx1="http://schemas.microsoft.com/office/drawing/2015/9/8/chartex" xmlns:cx2="http://schemas.microsoft.com/office/drawing/2015/10/21/chartex" xmlns:cx3="http://schemas.microsoft.com/office/drawing/2016/5/9/chartex" xmlns:cx4="http://schemas.microsoft.com/office/drawing/2016/5/10/chartex" xmlns:cx5="http://schemas.microsoft.com/office/drawing/2016/5/11/chartex" xmlns:cx6="http://schemas.microsoft.com/office/drawing/2016/5/12/chartex" xmlns:cx7="http://schemas.microsoft.com/office/drawing/2016/5/13/chartex" xmlns:cx8="http://schemas.microsoft.com/office/drawing/2016/5/14/chartex" xmlns:mc="http://schemas.openxmlformats.org/markup-compatibility/2006" xmlns:aink="http://schemas.microsoft.com/office/drawing/2016/ink" xmlns:am3d="http://schemas.microsoft.com/office/drawing/2017/model3d" xmlns:o="urn:schemas-microsoft-com:office:office" xmlns:r="http://schemas.openxmlformats.org/officeDocument/2006/relationships" xmlns:m="http://schemas.openxmlformats.org/officeDocument/2006/math" xmlns:v="urn:schemas-microsoft-com:vml" xmlns:wp14="http://schemas.microsoft.com/office/word/2010/wordprocessingDrawing" xmlns:wp="http://schemas.openxmlformats.org/drawingml/2006/wordprocessingDrawing" xmlns:w10="urn:schemas-microsoft-com:office:word" xmlns:w="http://schemas.openxmlformats.org/wordprocessingml/2006/main" xmlns:w14="http://schemas.microsoft.com/office/word/2010/wordml" xmlns:w15="http://schemas.microsoft.com/office/word/2012/wordml" xmlns:w16cid="http://schemas.microsoft.com/office/word/2016/wordml/cid" xmlns:w16se="http://schemas.microsoft.com/office/word/2015/wordml/symex" xmlns:wpg="http://schemas.microsoft.com/office/word/2010/wordprocessingGroup" xmlns:wpi="http://schemas.microsoft.com/office/word/2010/wordprocessingInk" xmlns:wne="http://schemas.microsoft.com/office/word/2006/wordml" xmlns:wps="http://schemas.microsoft.com/office/word/2010/wordprocessingShape" mc:Ignorable="w14 w15 w16se w16cid wp14">
+<w:footnotes xmlns:wpc="http://schemas.microsoft.com/office/word/2010/wordprocessingCanvas" xmlns:cx="http://schemas.microsoft.com/office/drawing/2014/chartex" xmlns:cx1="http://schemas.microsoft.com/office/drawing/2015/9/8/chartex" xmlns:mc="http://schemas.openxmlformats.org/markup-compatibility/2006" xmlns:o="urn:schemas-microsoft-com:office:office" xmlns:r="http://schemas.openxmlformats.org/officeDocument/2006/relationships" xmlns:m="http://schemas.openxmlformats.org/officeDocument/2006/math" xmlns:v="urn:schemas-microsoft-com:vml" xmlns:wp14="http://schemas.microsoft.com/office/word/2010/wordprocessingDrawing" xmlns:wp="http://schemas.openxmlformats.org/drawingml/2006/wordprocessingDrawing" xmlns:w10="urn:schemas-microsoft-com:office:word" xmlns:w="http://schemas.openxmlformats.org/wordprocessingml/2006/main" xmlns:w14="http://schemas.microsoft.com/office/word/2010/wordml" xmlns:w15="http://schemas.microsoft.com/office/word/2012/wordml" xmlns:w16se="http://schemas.microsoft.com/office/word/2015/wordml/symex" xmlns:wpg="http://schemas.microsoft.com/office/word/2010/wordprocessingGroup" xmlns:wpi="http://schemas.microsoft.com/office/word/2010/wordprocessingInk" xmlns:wne="http://schemas.microsoft.com/office/word/2006/wordml" xmlns:wps="http://schemas.microsoft.com/office/word/2010/wordprocessingShape" mc:Ignorable="w14 w15 w16se wp14">
   <w:footnote w:type="separator" w:id="-1">
     <w:p>
       <w:pPr>
@@ -723,7 +611,7 @@
 </file>
 
 <file path=word/header1.xml><?xml version="1.0" encoding="utf-8"?>
-<w:hdr xmlns:wpc="http://schemas.microsoft.com/office/word/2010/wordprocessingCanvas" xmlns:cx="http://schemas.microsoft.com/office/drawing/2014/chartex" xmlns:cx1="http://schemas.microsoft.com/office/drawing/2015/9/8/chartex" xmlns:cx2="http://schemas.microsoft.com/office/drawing/2015/10/21/chartex" xmlns:cx3="http://schemas.microsoft.com/office/drawing/2016/5/9/chartex" xmlns:cx4="http://schemas.microsoft.com/office/drawing/2016/5/10/chartex" xmlns:cx5="http://schemas.microsoft.com/office/drawing/2016/5/11/chartex" xmlns:cx6="http://schemas.microsoft.com/office/drawing/2016/5/12/chartex" xmlns:cx7="http://schemas.microsoft.com/office/drawing/2016/5/13/chartex" xmlns:cx8="http://schemas.microsoft.com/office/drawing/2016/5/14/chartex" xmlns:mc="http://schemas.openxmlformats.org/markup-compatibility/2006" xmlns:aink="http://schemas.microsoft.com/office/drawing/2016/ink" xmlns:am3d="http://schemas.microsoft.com/office/drawing/2017/model3d" xmlns:o="urn:schemas-microsoft-com:office:office" xmlns:r="http://schemas.openxmlformats.org/officeDocument/2006/relationships" xmlns:m="http://schemas.openxmlformats.org/officeDocument/2006/math" xmlns:v="urn:schemas-microsoft-com:vml" xmlns:wp14="http://schemas.microsoft.com/office/word/2010/wordprocessingDrawing" xmlns:wp="http://schemas.openxmlformats.org/drawingml/2006/wordprocessingDrawing" xmlns:w10="urn:schemas-microsoft-com:office:word" xmlns:w="http://schemas.openxmlformats.org/wordprocessingml/2006/main" xmlns:w14="http://schemas.microsoft.com/office/word/2010/wordml" xmlns:w15="http://schemas.microsoft.com/office/word/2012/wordml" xmlns:w16cid="http://schemas.microsoft.com/office/word/2016/wordml/cid" xmlns:w16se="http://schemas.microsoft.com/office/word/2015/wordml/symex" xmlns:wpg="http://schemas.microsoft.com/office/word/2010/wordprocessingGroup" xmlns:wpi="http://schemas.microsoft.com/office/word/2010/wordprocessingInk" xmlns:wne="http://schemas.microsoft.com/office/word/2006/wordml" xmlns:wps="http://schemas.microsoft.com/office/word/2010/wordprocessingShape" mc:Ignorable="w14 w15 w16se w16cid wp14">
+<w:hdr xmlns:wpc="http://schemas.microsoft.com/office/word/2010/wordprocessingCanvas" xmlns:cx="http://schemas.microsoft.com/office/drawing/2014/chartex" xmlns:cx1="http://schemas.microsoft.com/office/drawing/2015/9/8/chartex" xmlns:mc="http://schemas.openxmlformats.org/markup-compatibility/2006" xmlns:o="urn:schemas-microsoft-com:office:office" xmlns:r="http://schemas.openxmlformats.org/officeDocument/2006/relationships" xmlns:m="http://schemas.openxmlformats.org/officeDocument/2006/math" xmlns:v="urn:schemas-microsoft-com:vml" xmlns:wp14="http://schemas.microsoft.com/office/word/2010/wordprocessingDrawing" xmlns:wp="http://schemas.openxmlformats.org/drawingml/2006/wordprocessingDrawing" xmlns:w10="urn:schemas-microsoft-com:office:word" xmlns:w="http://schemas.openxmlformats.org/wordprocessingml/2006/main" xmlns:w14="http://schemas.microsoft.com/office/word/2010/wordml" xmlns:w15="http://schemas.microsoft.com/office/word/2012/wordml" xmlns:w16se="http://schemas.microsoft.com/office/word/2015/wordml/symex" xmlns:wpg="http://schemas.microsoft.com/office/word/2010/wordprocessingGroup" xmlns:wpi="http://schemas.microsoft.com/office/word/2010/wordprocessingInk" xmlns:wne="http://schemas.microsoft.com/office/word/2006/wordml" xmlns:wps="http://schemas.microsoft.com/office/word/2010/wordprocessingShape" mc:Ignorable="w14 w15 w16se wp14">
   <w:p>
     <w:pPr>
       <w:pStyle w:val="En-tte"/>
@@ -738,10 +626,7 @@
       <w:tab/>
     </w:r>
     <w:r>
-      <w:t>travail pratique individuel (TPI</w:t>
-    </w:r>
-    <w:r>
-      <w:t>)</w:t>
+      <w:t>travail pratique individuel (TPI)</w:t>
     </w:r>
     <w:r>
       <w:t xml:space="preserve"> 2019</w:t>
@@ -751,7 +636,7 @@
 </file>
 
 <file path=word/styles.xml><?xml version="1.0" encoding="utf-8"?>
-<w:styles xmlns:mc="http://schemas.openxmlformats.org/markup-compatibility/2006" xmlns:r="http://schemas.openxmlformats.org/officeDocument/2006/relationships" xmlns:w="http://schemas.openxmlformats.org/wordprocessingml/2006/main" xmlns:w14="http://schemas.microsoft.com/office/word/2010/wordml" xmlns:w15="http://schemas.microsoft.com/office/word/2012/wordml" xmlns:w16cid="http://schemas.microsoft.com/office/word/2016/wordml/cid" xmlns:w16se="http://schemas.microsoft.com/office/word/2015/wordml/symex" mc:Ignorable="w14 w15 w16se w16cid">
+<w:styles xmlns:mc="http://schemas.openxmlformats.org/markup-compatibility/2006" xmlns:r="http://schemas.openxmlformats.org/officeDocument/2006/relationships" xmlns:w="http://schemas.openxmlformats.org/wordprocessingml/2006/main" xmlns:w14="http://schemas.microsoft.com/office/word/2010/wordml" xmlns:w15="http://schemas.microsoft.com/office/word/2012/wordml" xmlns:w16se="http://schemas.microsoft.com/office/word/2015/wordml/symex" mc:Ignorable="w14 w15 w16se">
   <w:docDefaults>
     <w:rPrDefault>
       <w:rPr>
@@ -767,7 +652,7 @@
       </w:pPr>
     </w:pPrDefault>
   </w:docDefaults>
-  <w:latentStyles w:defLockedState="0" w:defUIPriority="99" w:defSemiHidden="0" w:defUnhideWhenUsed="0" w:defQFormat="0" w:count="375">
+  <w:latentStyles w:defLockedState="0" w:defUIPriority="99" w:defSemiHidden="0" w:defUnhideWhenUsed="0" w:defQFormat="0" w:count="371">
     <w:lsdException w:name="Normal" w:uiPriority="0" w:qFormat="1"/>
     <w:lsdException w:name="heading 1" w:uiPriority="9" w:qFormat="1"/>
     <w:lsdException w:name="heading 2" w:semiHidden="1" w:uiPriority="9" w:unhideWhenUsed="1" w:qFormat="1"/>
@@ -1139,10 +1024,6 @@
     <w:lsdException w:name="List Table 5 Dark Accent 6" w:uiPriority="50"/>
     <w:lsdException w:name="List Table 6 Colorful Accent 6" w:uiPriority="51"/>
     <w:lsdException w:name="List Table 7 Colorful Accent 6" w:uiPriority="52"/>
-    <w:lsdException w:name="Mention" w:semiHidden="1" w:unhideWhenUsed="1"/>
-    <w:lsdException w:name="Smart Hyperlink" w:semiHidden="1" w:unhideWhenUsed="1"/>
-    <w:lsdException w:name="Hashtag" w:semiHidden="1" w:unhideWhenUsed="1"/>
-    <w:lsdException w:name="Unresolved Mention" w:semiHidden="1" w:unhideWhenUsed="1"/>
   </w:latentStyles>
   <w:style w:type="paragraph" w:default="1" w:styleId="Normal">
     <w:name w:val="Normal"/>
@@ -1648,7 +1529,7 @@
 </file>
 
 <file path=customXml/itemProps1.xml><?xml version="1.0" encoding="utf-8"?>
-<ds:datastoreItem xmlns:ds="http://schemas.openxmlformats.org/officeDocument/2006/customXml" ds:itemID="{BA5938B2-31E3-4CCC-934F-D5E45AEA39A9}">
+<ds:datastoreItem xmlns:ds="http://schemas.openxmlformats.org/officeDocument/2006/customXml" ds:itemID="{9EFE0C78-67FD-4887-889D-2FD4542B3A95}">
   <ds:schemaRefs>
     <ds:schemaRef ds:uri="http://schemas.openxmlformats.org/officeDocument/2006/bibliography"/>
   </ds:schemaRefs>

</xml_diff>